<commit_message>
fixed header information to include email addresses
</commit_message>
<xml_diff>
--- a/Phase I/[Phase1] CS513_2025 NYPL Menu Dataset Analysis Report Team69.docx
+++ b/Phase I/[Phase1] CS513_2025 NYPL Menu Dataset Analysis Report Team69.docx
@@ -64,7 +64,7 @@
           <w:highlight w:val="white"/>
           <w:rtl w:val="0"/>
         </w:rPr>
-        <w:t xml:space="preserve">Anthony Ravnic (aravni2)</w:t>
+        <w:t xml:space="preserve">Anthony Ravnic (aravni2@illinois.edu)</w:t>
       </w:r>
       <w:r>
         <w:rPr>
@@ -76,7 +76,7 @@
         <w:t xml:space="preserve">, </w:t>
         <w:br w:type="textWrapping"/>
         <w:tab/>
-        <w:t xml:space="preserve">Kumji Park(kupark2), </w:t>
+        <w:t xml:space="preserve">Kumji Park (kumjip2@illinois.edu), </w:t>
         <w:br w:type="textWrapping"/>
         <w:tab/>
       </w:r>
@@ -89,7 +89,7 @@
           <w:highlight w:val="white"/>
           <w:rtl w:val="0"/>
         </w:rPr>
-        <w:t xml:space="preserve">Mark Synowiec(ms217)</w:t>
+        <w:t xml:space="preserve">Mark Synowiec (ms217@illinois.edu)</w:t>
       </w:r>
       <w:r>
         <w:rPr>
@@ -99,7 +99,7 @@
           <w:rtl w:val="0"/>
         </w:rPr>
         <w:br w:type="textWrapping"/>
-        <w:t xml:space="preserve">Date: 7/4/25</w:t>
+        <w:t xml:space="preserve">Date: 7/6/25</w:t>
         <w:br w:type="textWrapping"/>
         <w:t xml:space="preserve">Course: CS513 Theory &amp; Practice of Data Cleaning </w:t>
       </w:r>
@@ -956,12 +956,12 @@
           <wp:inline distB="114300" distT="114300" distL="114300" distR="114300">
             <wp:extent cx="5943600" cy="2616200"/>
             <wp:effectExtent b="0" l="0" r="0" t="0"/>
-            <wp:docPr id="4" name="image5.png"/>
+            <wp:docPr id="4" name="image1.png"/>
             <a:graphic>
               <a:graphicData uri="http://schemas.openxmlformats.org/drawingml/2006/picture">
                 <pic:pic>
                   <pic:nvPicPr>
-                    <pic:cNvPr id="0" name="image5.png"/>
+                    <pic:cNvPr id="0" name="image1.png"/>
                     <pic:cNvPicPr preferRelativeResize="0"/>
                   </pic:nvPicPr>
                   <pic:blipFill>
@@ -1029,12 +1029,12 @@
           <wp:inline distB="114300" distT="114300" distL="114300" distR="114300">
             <wp:extent cx="5943600" cy="1193800"/>
             <wp:effectExtent b="0" l="0" r="0" t="0"/>
-            <wp:docPr id="5" name="image6.png"/>
+            <wp:docPr id="5" name="image3.png"/>
             <a:graphic>
               <a:graphicData uri="http://schemas.openxmlformats.org/drawingml/2006/picture">
                 <pic:pic>
                   <pic:nvPicPr>
-                    <pic:cNvPr id="0" name="image6.png"/>
+                    <pic:cNvPr id="0" name="image3.png"/>
                     <pic:cNvPicPr preferRelativeResize="0"/>
                   </pic:nvPicPr>
                   <pic:blipFill>
@@ -2739,12 +2739,12 @@
           <wp:inline distB="114300" distT="114300" distL="114300" distR="114300">
             <wp:extent cx="2762250" cy="1314450"/>
             <wp:effectExtent b="0" l="0" r="0" t="0"/>
-            <wp:docPr id="6" name="image4.png"/>
+            <wp:docPr id="6" name="image5.png"/>
             <a:graphic>
               <a:graphicData uri="http://schemas.openxmlformats.org/drawingml/2006/picture">
                 <pic:pic>
                   <pic:nvPicPr>
-                    <pic:cNvPr id="0" name="image4.png"/>
+                    <pic:cNvPr id="0" name="image5.png"/>
                     <pic:cNvPicPr preferRelativeResize="0"/>
                   </pic:nvPicPr>
                   <pic:blipFill>
@@ -6057,12 +6057,12 @@
           <wp:inline distB="114300" distT="114300" distL="114300" distR="114300">
             <wp:extent cx="5943600" cy="1231900"/>
             <wp:effectExtent b="0" l="0" r="0" t="0"/>
-            <wp:docPr id="1" name="image2.png"/>
+            <wp:docPr id="1" name="image4.png"/>
             <a:graphic>
               <a:graphicData uri="http://schemas.openxmlformats.org/drawingml/2006/picture">
                 <pic:pic>
                   <pic:nvPicPr>
-                    <pic:cNvPr id="0" name="image2.png"/>
+                    <pic:cNvPr id="0" name="image4.png"/>
                     <pic:cNvPicPr preferRelativeResize="0"/>
                   </pic:nvPicPr>
                   <pic:blipFill>
@@ -6102,12 +6102,12 @@
           <wp:inline distB="114300" distT="114300" distL="114300" distR="114300">
             <wp:extent cx="5943600" cy="1689100"/>
             <wp:effectExtent b="0" l="0" r="0" t="0"/>
-            <wp:docPr id="2" name="image3.png"/>
+            <wp:docPr id="2" name="image2.png"/>
             <a:graphic>
               <a:graphicData uri="http://schemas.openxmlformats.org/drawingml/2006/picture">
                 <pic:pic>
                   <pic:nvPicPr>
-                    <pic:cNvPr id="0" name="image3.png"/>
+                    <pic:cNvPr id="0" name="image2.png"/>
                     <pic:cNvPicPr preferRelativeResize="0"/>
                   </pic:nvPicPr>
                   <pic:blipFill>
@@ -6147,12 +6147,12 @@
           <wp:inline distB="114300" distT="114300" distL="114300" distR="114300">
             <wp:extent cx="5943600" cy="1549400"/>
             <wp:effectExtent b="0" l="0" r="0" t="0"/>
-            <wp:docPr id="3" name="image1.png"/>
+            <wp:docPr id="3" name="image6.png"/>
             <a:graphic>
               <a:graphicData uri="http://schemas.openxmlformats.org/drawingml/2006/picture">
                 <pic:pic>
                   <pic:nvPicPr>
-                    <pic:cNvPr id="0" name="image1.png"/>
+                    <pic:cNvPr id="0" name="image6.png"/>
                     <pic:cNvPicPr preferRelativeResize="0"/>
                   </pic:nvPicPr>
                   <pic:blipFill>

</xml_diff>